<commit_message>
BPMN converter published for testing purpose
</commit_message>
<xml_diff>
--- a/BPMNconverter/BPMNconverterHowToGuide.docx
+++ b/BPMNconverter/BPMNconverterHowToGuide.docx
@@ -36,22 +36,34 @@
           <w:b/>
           <w:lang w:val="en-US"/>
         </w:rPr>
-        <w:t xml:space="preserve">BPMN </w:t>
-      </w:r>
-      <w:bookmarkStart w:id="0" w:name="_GoBack"/>
+        <w:t>BPMN conve</w:t>
+      </w:r>
       <w:r>
         <w:rPr>
           <w:b/>
           <w:lang w:val="en-US"/>
         </w:rPr>
-        <w:t>conve</w:t>
-      </w:r>
-      <w:bookmarkEnd w:id="0"/>
+        <w:t>r</w:t>
+      </w:r>
       <w:r>
         <w:rPr>
           <w:b/>
           <w:lang w:val="en-US"/>
         </w:rPr>
+        <w:t>t</w:t>
+      </w:r>
+      <w:r>
+        <w:rPr>
+          <w:b/>
+          <w:lang w:val="en-US"/>
+        </w:rPr>
+        <w:t>e</w:t>
+      </w:r>
+      <w:r>
+        <w:rPr>
+          <w:b/>
+          <w:lang w:val="en-US"/>
+        </w:rPr>
         <w:t>r</w:t>
       </w:r>
       <w:r>
@@ -59,21 +71,33 @@
           <w:b/>
           <w:lang w:val="en-US"/>
         </w:rPr>
-        <w:t>t</w:t>
-      </w:r>
+        <w:t xml:space="preserve"> (</w:t>
+      </w:r>
+      <w:hyperlink r:id="rId6" w:history="1">
+        <w:r>
+          <w:rPr>
+            <w:rStyle w:val="Hypertextovodkaz"/>
+            <w:b/>
+            <w:lang w:val="en-US"/>
+          </w:rPr>
+          <w:t>http://verify.kctdata.cz/bpmnconverter</w:t>
+        </w:r>
+      </w:hyperlink>
+      <w:proofErr w:type="gramStart"/>
       <w:r>
         <w:rPr>
           <w:b/>
           <w:lang w:val="en-US"/>
         </w:rPr>
-        <w:t>e</w:t>
-      </w:r>
+        <w:t xml:space="preserve"> </w:t>
+      </w:r>
+      <w:proofErr w:type="gramEnd"/>
       <w:r>
         <w:rPr>
           <w:b/>
           <w:lang w:val="en-US"/>
         </w:rPr>
-        <w:t>r</w:t>
+        <w:t xml:space="preserve"> )</w:t>
       </w:r>
       <w:r>
         <w:rPr>
@@ -417,7 +441,7 @@
         </w:rPr>
         <w:t>We test it with RIGRR (</w:t>
       </w:r>
-      <w:hyperlink r:id="rId6" w:history="1">
+      <w:hyperlink r:id="rId7" w:history="1">
         <w:r>
           <w:rPr>
             <w:rStyle w:val="Hypertextovodkaz"/>
@@ -514,21 +538,7 @@
         <w:rPr>
           <w:lang w:val="en-US"/>
         </w:rPr>
-        <w:t xml:space="preserve"> directory of KCT ABAP Doc’s </w:t>
-      </w:r>
-      <w:proofErr w:type="spellStart"/>
-      <w:r>
-        <w:rPr>
-          <w:lang w:val="en-US"/>
-        </w:rPr>
-        <w:t>GitHub</w:t>
-      </w:r>
-      <w:proofErr w:type="spellEnd"/>
-      <w:r>
-        <w:rPr>
-          <w:lang w:val="en-US"/>
-        </w:rPr>
-        <w:t xml:space="preserve"> (</w:t>
+        <w:t xml:space="preserve"> directory of KCT ABAP Doc’s GitHub (</w:t>
       </w:r>
       <w:r>
         <w:rPr>
@@ -643,7 +653,7 @@
                     </pic:cNvPicPr>
                   </pic:nvPicPr>
                   <pic:blipFill>
-                    <a:blip r:embed="rId7">
+                    <a:blip r:embed="rId8">
                       <a:extLst>
                         <a:ext uri="{28A0092B-C50C-407E-A947-70E740481C1C}">
                           <a14:useLocalDpi xmlns:a14="http://schemas.microsoft.com/office/drawing/2010/main" val="0"/>
@@ -734,7 +744,7 @@
                     </pic:cNvPicPr>
                   </pic:nvPicPr>
                   <pic:blipFill>
-                    <a:blip r:embed="rId8">
+                    <a:blip r:embed="rId9">
                       <a:extLst>
                         <a:ext uri="{28A0092B-C50C-407E-A947-70E740481C1C}">
                           <a14:useLocalDpi xmlns:a14="http://schemas.microsoft.com/office/drawing/2010/main" val="0"/>
@@ -892,7 +902,7 @@
                     <pic:cNvPicPr/>
                   </pic:nvPicPr>
                   <pic:blipFill>
-                    <a:blip r:embed="rId9"/>
+                    <a:blip r:embed="rId10"/>
                     <a:stretch>
                       <a:fillRect/>
                     </a:stretch>
@@ -965,7 +975,7 @@
                     </pic:cNvPicPr>
                   </pic:nvPicPr>
                   <pic:blipFill>
-                    <a:blip r:embed="rId10">
+                    <a:blip r:embed="rId11">
                       <a:extLst>
                         <a:ext uri="{28A0092B-C50C-407E-A947-70E740481C1C}">
                           <a14:useLocalDpi xmlns:a14="http://schemas.microsoft.com/office/drawing/2010/main" val="0"/>
@@ -1231,6 +1241,20 @@
         </w:rPr>
         <w:t>.</w:t>
       </w:r>
+      <w:r>
+        <w:rPr>
+          <w:lang w:val="en-US"/>
+        </w:rPr>
+        <w:t xml:space="preserve"> Also make sure you really </w:t>
+      </w:r>
+      <w:bookmarkStart w:id="0" w:name="_GoBack"/>
+      <w:bookmarkEnd w:id="0"/>
+      <w:r>
+        <w:rPr>
+          <w:lang w:val="en-US"/>
+        </w:rPr>
+        <w:t>set value of the “Box shape off-set” field ( otherwise Processing error occurs )</w:t>
+      </w:r>
     </w:p>
     <w:p>
       <w:pPr>
@@ -1245,100 +1269,10 @@
         </w:rPr>
         <w:lastRenderedPageBreak/>
         <w:drawing>
-          <wp:inline distT="0" distB="0" distL="0" distR="0" wp14:anchorId="297F26A3" wp14:editId="0DFA03D3">
-            <wp:extent cx="3952875" cy="3342671"/>
-            <wp:effectExtent l="0" t="0" r="0" b="0"/>
+          <wp:inline distT="0" distB="0" distL="0" distR="0" wp14:anchorId="4EED86CA" wp14:editId="471FAD7E">
+            <wp:extent cx="5760720" cy="5807879"/>
+            <wp:effectExtent l="0" t="0" r="0" b="2540"/>
             <wp:docPr id="1" name="Obrázek 1"/>
-            <wp:cNvGraphicFramePr>
-              <a:graphicFrameLocks xmlns:a="http://schemas.openxmlformats.org/drawingml/2006/main" noChangeAspect="1"/>
-            </wp:cNvGraphicFramePr>
-            <a:graphic xmlns:a="http://schemas.openxmlformats.org/drawingml/2006/main">
-              <a:graphicData uri="http://schemas.openxmlformats.org/drawingml/2006/picture">
-                <pic:pic xmlns:pic="http://schemas.openxmlformats.org/drawingml/2006/picture">
-                  <pic:nvPicPr>
-                    <pic:cNvPr id="0" name=""/>
-                    <pic:cNvPicPr/>
-                  </pic:nvPicPr>
-                  <pic:blipFill>
-                    <a:blip r:embed="rId11"/>
-                    <a:stretch>
-                      <a:fillRect/>
-                    </a:stretch>
-                  </pic:blipFill>
-                  <pic:spPr>
-                    <a:xfrm>
-                      <a:off x="0" y="0"/>
-                      <a:ext cx="3956258" cy="3345531"/>
-                    </a:xfrm>
-                    <a:prstGeom prst="rect">
-                      <a:avLst/>
-                    </a:prstGeom>
-                  </pic:spPr>
-                </pic:pic>
-              </a:graphicData>
-            </a:graphic>
-          </wp:inline>
-        </w:drawing>
-      </w:r>
-    </w:p>
-    <w:p>
-      <w:pPr>
-        <w:pStyle w:val="Odstavecseseznamem"/>
-        <w:numPr>
-          <w:ilvl w:val="0"/>
-          <w:numId w:val="5"/>
-        </w:numPr>
-        <w:rPr>
-          <w:lang w:val="en-US"/>
-        </w:rPr>
-      </w:pPr>
-      <w:r>
-        <w:rPr>
-          <w:lang w:val="en-US"/>
-        </w:rPr>
-        <w:t>P</w:t>
-      </w:r>
-      <w:r>
-        <w:rPr>
-          <w:lang w:val="en-US"/>
-        </w:rPr>
-        <w:t>ress „Generate BPMN XML“ button</w:t>
-      </w:r>
-      <w:r>
-        <w:rPr>
-          <w:lang w:val="en-US"/>
-        </w:rPr>
-        <w:t>, then the transformation is executed and</w:t>
-      </w:r>
-      <w:r>
-        <w:rPr>
-          <w:lang w:val="en-US"/>
-        </w:rPr>
-        <w:t xml:space="preserve"> </w:t>
-      </w:r>
-      <w:r>
-        <w:rPr>
-          <w:lang w:val="en-US"/>
-        </w:rPr>
-        <w:t>an  output displayed</w:t>
-      </w:r>
-    </w:p>
-    <w:p>
-      <w:pPr>
-        <w:rPr>
-          <w:lang w:val="en-US"/>
-        </w:rPr>
-      </w:pPr>
-      <w:r>
-        <w:rPr>
-          <w:noProof/>
-          <w:lang w:eastAsia="en-GB"/>
-        </w:rPr>
-        <w:drawing>
-          <wp:inline distT="0" distB="0" distL="0" distR="0" wp14:anchorId="4B716981" wp14:editId="58E94803">
-            <wp:extent cx="5760720" cy="3495261"/>
-            <wp:effectExtent l="0" t="0" r="0" b="0"/>
-            <wp:docPr id="2" name="Obrázek 2"/>
             <wp:cNvGraphicFramePr>
               <a:graphicFrameLocks xmlns:a="http://schemas.openxmlformats.org/drawingml/2006/main" noChangeAspect="1"/>
             </wp:cNvGraphicFramePr>
@@ -1358,7 +1292,7 @@
                   <pic:spPr>
                     <a:xfrm>
                       <a:off x="0" y="0"/>
-                      <a:ext cx="5760720" cy="3495261"/>
+                      <a:ext cx="5760720" cy="5807879"/>
                     </a:xfrm>
                     <a:prstGeom prst="rect">
                       <a:avLst/>
@@ -1386,177 +1320,37 @@
         <w:rPr>
           <w:lang w:val="en-US"/>
         </w:rPr>
-        <w:t>S</w:t>
-      </w:r>
-      <w:r>
-        <w:rPr>
-          <w:lang w:val="en-US"/>
-        </w:rPr>
-        <w:t>ave</w:t>
-      </w:r>
-      <w:r>
-        <w:rPr>
-          <w:lang w:val="en-US"/>
-        </w:rPr>
-        <w:t xml:space="preserve"> the output</w:t>
-      </w:r>
-      <w:r>
-        <w:rPr>
-          <w:lang w:val="en-US"/>
-        </w:rPr>
-        <w:t xml:space="preserve"> to a local file</w:t>
-      </w:r>
-      <w:r>
-        <w:rPr>
-          <w:lang w:val="en-US"/>
-        </w:rPr>
-        <w:t xml:space="preserve"> – </w:t>
-      </w:r>
-      <w:r>
-        <w:rPr>
-          <w:lang w:val="en-US"/>
-        </w:rPr>
-        <w:t xml:space="preserve">either </w:t>
-      </w:r>
-      <w:r>
-        <w:rPr>
-          <w:lang w:val="en-US"/>
-        </w:rPr>
-        <w:t xml:space="preserve">by downloading the output file link or by </w:t>
-      </w:r>
-      <w:proofErr w:type="spellStart"/>
-      <w:r>
-        <w:rPr>
-          <w:lang w:val="en-US"/>
-        </w:rPr>
-        <w:t>copy&amp;paste</w:t>
-      </w:r>
-      <w:proofErr w:type="spellEnd"/>
-      <w:r>
-        <w:rPr>
-          <w:lang w:val="en-US"/>
-        </w:rPr>
-        <w:t xml:space="preserve"> of the </w:t>
-      </w:r>
-      <w:r>
-        <w:rPr>
-          <w:lang w:val="en-US"/>
-        </w:rPr>
-        <w:t xml:space="preserve">“Output XML” </w:t>
-      </w:r>
-      <w:r>
-        <w:rPr>
-          <w:lang w:val="en-US"/>
-        </w:rPr>
-        <w:t>Text area content</w:t>
-      </w:r>
-    </w:p>
-    <w:p>
-      <w:pPr>
-        <w:rPr>
-          <w:lang w:val="en-US"/>
-        </w:rPr>
-      </w:pPr>
-    </w:p>
-    <w:p>
-      <w:pPr>
-        <w:rPr>
-          <w:lang w:val="en-US"/>
-        </w:rPr>
-      </w:pPr>
-    </w:p>
-    <w:p>
-      <w:pPr>
-        <w:rPr>
-          <w:sz w:val="28"/>
-          <w:szCs w:val="28"/>
-          <w:lang w:val="en-US"/>
-        </w:rPr>
-      </w:pPr>
-      <w:r>
-        <w:rPr>
-          <w:sz w:val="28"/>
-          <w:szCs w:val="28"/>
-          <w:lang w:val="en-US"/>
-        </w:rPr>
-        <w:lastRenderedPageBreak/>
-        <w:t>3</w:t>
-      </w:r>
-      <w:r>
-        <w:rPr>
-          <w:sz w:val="28"/>
-          <w:szCs w:val="28"/>
-          <w:lang w:val="en-US"/>
-        </w:rPr>
-        <w:t xml:space="preserve">/use it </w:t>
-      </w:r>
-      <w:r>
-        <w:rPr>
-          <w:sz w:val="28"/>
-          <w:szCs w:val="28"/>
-          <w:lang w:val="en-US"/>
-        </w:rPr>
-        <w:t xml:space="preserve">in </w:t>
-      </w:r>
-      <w:r>
-        <w:rPr>
-          <w:sz w:val="28"/>
-          <w:szCs w:val="28"/>
-          <w:lang w:val="en-US"/>
-        </w:rPr>
-        <w:t xml:space="preserve">a </w:t>
-      </w:r>
-      <w:r>
-        <w:rPr>
-          <w:sz w:val="28"/>
-          <w:szCs w:val="28"/>
-          <w:lang w:val="en-US"/>
-        </w:rPr>
-        <w:t xml:space="preserve">BPMN editor </w:t>
-      </w:r>
-    </w:p>
-    <w:p>
-      <w:pPr>
-        <w:rPr>
-          <w:lang w:val="en-US"/>
-        </w:rPr>
-      </w:pPr>
-      <w:r>
-        <w:rPr>
-          <w:lang w:val="en-US"/>
-        </w:rPr>
-        <w:t>D</w:t>
-      </w:r>
-      <w:r>
-        <w:rPr>
-          <w:lang w:val="en-US"/>
-        </w:rPr>
-        <w:t>rag and drop</w:t>
-      </w:r>
-      <w:r>
-        <w:rPr>
-          <w:lang w:val="en-US"/>
-        </w:rPr>
-        <w:t xml:space="preserve"> the local file </w:t>
-      </w:r>
-      <w:r>
-        <w:rPr>
-          <w:lang w:val="en-US"/>
-        </w:rPr>
-        <w:t>to the RIGRR</w:t>
-      </w:r>
-      <w:r>
-        <w:rPr>
-          <w:lang w:val="en-US"/>
-        </w:rPr>
-        <w:t xml:space="preserve"> editor </w:t>
-      </w:r>
-    </w:p>
-    <w:p>
-      <w:pPr>
-        <w:rPr>
-          <w:noProof/>
-          <w:lang w:val="en-US" w:eastAsia="en-GB"/>
+        <w:t>P</w:t>
+      </w:r>
+      <w:r>
+        <w:rPr>
+          <w:lang w:val="en-US"/>
+        </w:rPr>
+        <w:t>ress „Generate BPMN XML“ button</w:t>
+      </w:r>
+      <w:r>
+        <w:rPr>
+          <w:lang w:val="en-US"/>
+        </w:rPr>
+        <w:t>, then the transformation is executed and</w:t>
+      </w:r>
+      <w:r>
+        <w:rPr>
+          <w:lang w:val="en-US"/>
+        </w:rPr>
+        <w:t xml:space="preserve"> </w:t>
+      </w:r>
+      <w:r>
+        <w:rPr>
+          <w:lang w:val="en-US"/>
+        </w:rPr>
+        <w:t>an  output displayed</w:t>
+      </w:r>
+    </w:p>
+    <w:p>
+      <w:pPr>
+        <w:rPr>
+          <w:lang w:val="en-US"/>
         </w:rPr>
       </w:pPr>
       <w:r>
@@ -1564,11 +1358,12 @@
           <w:noProof/>
           <w:lang w:eastAsia="en-GB"/>
         </w:rPr>
+        <w:lastRenderedPageBreak/>
         <w:drawing>
-          <wp:inline distT="0" distB="0" distL="0" distR="0" wp14:anchorId="087C863E" wp14:editId="2C36A243">
-            <wp:extent cx="3648075" cy="2703283"/>
-            <wp:effectExtent l="0" t="0" r="0" b="1905"/>
-            <wp:docPr id="3" name="Obrázek 3"/>
+          <wp:inline distT="0" distB="0" distL="0" distR="0" wp14:anchorId="75215A7A" wp14:editId="1B990145">
+            <wp:extent cx="5448300" cy="4419600"/>
+            <wp:effectExtent l="0" t="0" r="0" b="0"/>
+            <wp:docPr id="4" name="Obrázek 4"/>
             <wp:cNvGraphicFramePr>
               <a:graphicFrameLocks xmlns:a="http://schemas.openxmlformats.org/drawingml/2006/main" noChangeAspect="1"/>
             </wp:cNvGraphicFramePr>
@@ -1588,6 +1383,236 @@
                   <pic:spPr>
                     <a:xfrm>
                       <a:off x="0" y="0"/>
+                      <a:ext cx="5448300" cy="4419600"/>
+                    </a:xfrm>
+                    <a:prstGeom prst="rect">
+                      <a:avLst/>
+                    </a:prstGeom>
+                  </pic:spPr>
+                </pic:pic>
+              </a:graphicData>
+            </a:graphic>
+          </wp:inline>
+        </w:drawing>
+      </w:r>
+    </w:p>
+    <w:p>
+      <w:pPr>
+        <w:pStyle w:val="Odstavecseseznamem"/>
+        <w:numPr>
+          <w:ilvl w:val="0"/>
+          <w:numId w:val="5"/>
+        </w:numPr>
+        <w:rPr>
+          <w:lang w:val="en-US"/>
+        </w:rPr>
+      </w:pPr>
+      <w:r>
+        <w:rPr>
+          <w:lang w:val="en-US"/>
+        </w:rPr>
+        <w:t>S</w:t>
+      </w:r>
+      <w:r>
+        <w:rPr>
+          <w:lang w:val="en-US"/>
+        </w:rPr>
+        <w:t>ave</w:t>
+      </w:r>
+      <w:r>
+        <w:rPr>
+          <w:lang w:val="en-US"/>
+        </w:rPr>
+        <w:t xml:space="preserve"> the output</w:t>
+      </w:r>
+      <w:r>
+        <w:rPr>
+          <w:lang w:val="en-US"/>
+        </w:rPr>
+        <w:t xml:space="preserve"> to a local file</w:t>
+      </w:r>
+      <w:r>
+        <w:rPr>
+          <w:lang w:val="en-US"/>
+        </w:rPr>
+        <w:t xml:space="preserve"> – </w:t>
+      </w:r>
+      <w:r>
+        <w:rPr>
+          <w:lang w:val="en-US"/>
+        </w:rPr>
+        <w:t xml:space="preserve">either </w:t>
+      </w:r>
+      <w:r>
+        <w:rPr>
+          <w:lang w:val="en-US"/>
+        </w:rPr>
+        <w:t xml:space="preserve">by downloading the output file link or by </w:t>
+      </w:r>
+      <w:proofErr w:type="spellStart"/>
+      <w:r>
+        <w:rPr>
+          <w:lang w:val="en-US"/>
+        </w:rPr>
+        <w:t>copy&amp;paste</w:t>
+      </w:r>
+      <w:proofErr w:type="spellEnd"/>
+      <w:r>
+        <w:rPr>
+          <w:lang w:val="en-US"/>
+        </w:rPr>
+        <w:t xml:space="preserve"> of the </w:t>
+      </w:r>
+      <w:r>
+        <w:rPr>
+          <w:lang w:val="en-US"/>
+        </w:rPr>
+        <w:t xml:space="preserve">“Output XML” </w:t>
+      </w:r>
+      <w:r>
+        <w:rPr>
+          <w:lang w:val="en-US"/>
+        </w:rPr>
+        <w:t>Text area content</w:t>
+      </w:r>
+    </w:p>
+    <w:p>
+      <w:pPr>
+        <w:rPr>
+          <w:lang w:val="en-US"/>
+        </w:rPr>
+      </w:pPr>
+    </w:p>
+    <w:p>
+      <w:pPr>
+        <w:rPr>
+          <w:lang w:val="en-US"/>
+        </w:rPr>
+      </w:pPr>
+    </w:p>
+    <w:p>
+      <w:pPr>
+        <w:rPr>
+          <w:sz w:val="28"/>
+          <w:szCs w:val="28"/>
+          <w:lang w:val="en-US"/>
+        </w:rPr>
+      </w:pPr>
+      <w:r>
+        <w:rPr>
+          <w:sz w:val="28"/>
+          <w:szCs w:val="28"/>
+          <w:lang w:val="en-US"/>
+        </w:rPr>
+        <w:t>3</w:t>
+      </w:r>
+      <w:r>
+        <w:rPr>
+          <w:sz w:val="28"/>
+          <w:szCs w:val="28"/>
+          <w:lang w:val="en-US"/>
+        </w:rPr>
+        <w:t xml:space="preserve">/use it </w:t>
+      </w:r>
+      <w:r>
+        <w:rPr>
+          <w:sz w:val="28"/>
+          <w:szCs w:val="28"/>
+          <w:lang w:val="en-US"/>
+        </w:rPr>
+        <w:t xml:space="preserve">in </w:t>
+      </w:r>
+      <w:r>
+        <w:rPr>
+          <w:sz w:val="28"/>
+          <w:szCs w:val="28"/>
+          <w:lang w:val="en-US"/>
+        </w:rPr>
+        <w:t xml:space="preserve">a </w:t>
+      </w:r>
+      <w:r>
+        <w:rPr>
+          <w:sz w:val="28"/>
+          <w:szCs w:val="28"/>
+          <w:lang w:val="en-US"/>
+        </w:rPr>
+        <w:t xml:space="preserve">BPMN editor </w:t>
+      </w:r>
+    </w:p>
+    <w:p>
+      <w:pPr>
+        <w:rPr>
+          <w:lang w:val="en-US"/>
+        </w:rPr>
+      </w:pPr>
+      <w:r>
+        <w:rPr>
+          <w:lang w:val="en-US"/>
+        </w:rPr>
+        <w:t>D</w:t>
+      </w:r>
+      <w:r>
+        <w:rPr>
+          <w:lang w:val="en-US"/>
+        </w:rPr>
+        <w:t>rag and drop</w:t>
+      </w:r>
+      <w:r>
+        <w:rPr>
+          <w:lang w:val="en-US"/>
+        </w:rPr>
+        <w:t xml:space="preserve"> the local file </w:t>
+      </w:r>
+      <w:r>
+        <w:rPr>
+          <w:lang w:val="en-US"/>
+        </w:rPr>
+        <w:t>to the RIGRR</w:t>
+      </w:r>
+      <w:r>
+        <w:rPr>
+          <w:lang w:val="en-US"/>
+        </w:rPr>
+        <w:t xml:space="preserve"> editor </w:t>
+      </w:r>
+    </w:p>
+    <w:p>
+      <w:pPr>
+        <w:rPr>
+          <w:noProof/>
+          <w:lang w:val="en-US" w:eastAsia="en-GB"/>
+        </w:rPr>
+      </w:pPr>
+      <w:r>
+        <w:rPr>
+          <w:noProof/>
+          <w:lang w:eastAsia="en-GB"/>
+        </w:rPr>
+        <w:lastRenderedPageBreak/>
+        <w:drawing>
+          <wp:inline distT="0" distB="0" distL="0" distR="0" wp14:anchorId="087C863E" wp14:editId="2C36A243">
+            <wp:extent cx="3648075" cy="2703283"/>
+            <wp:effectExtent l="0" t="0" r="0" b="1905"/>
+            <wp:docPr id="3" name="Obrázek 3"/>
+            <wp:cNvGraphicFramePr>
+              <a:graphicFrameLocks xmlns:a="http://schemas.openxmlformats.org/drawingml/2006/main" noChangeAspect="1"/>
+            </wp:cNvGraphicFramePr>
+            <a:graphic xmlns:a="http://schemas.openxmlformats.org/drawingml/2006/main">
+              <a:graphicData uri="http://schemas.openxmlformats.org/drawingml/2006/picture">
+                <pic:pic xmlns:pic="http://schemas.openxmlformats.org/drawingml/2006/picture">
+                  <pic:nvPicPr>
+                    <pic:cNvPr id="0" name=""/>
+                    <pic:cNvPicPr/>
+                  </pic:nvPicPr>
+                  <pic:blipFill>
+                    <a:blip r:embed="rId14"/>
+                    <a:stretch>
+                      <a:fillRect/>
+                    </a:stretch>
+                  </pic:blipFill>
+                  <pic:spPr>
+                    <a:xfrm>
+                      <a:off x="0" y="0"/>
                       <a:ext cx="3649433" cy="2704289"/>
                     </a:xfrm>
                     <a:prstGeom prst="rect">
@@ -1635,7 +1660,7 @@
                     <pic:cNvPicPr/>
                   </pic:nvPicPr>
                   <pic:blipFill>
-                    <a:blip r:embed="rId14"/>
+                    <a:blip r:embed="rId15"/>
                     <a:stretch>
                       <a:fillRect/>
                     </a:stretch>

</xml_diff>